<commit_message>
Updated: deleted blank 2.0, finally blank, updated report, updated backup of report
</commit_message>
<xml_diff>
--- a/blank/Blank.docx
+++ b/blank/Blank.docx
@@ -154,6 +154,14 @@
           <w:u w:val="none"/>
         </w:rPr>
         <w:tab/>
+      </w:r>
+      <w:r>
+        <w:rPr>
+          <w:b w:val="0"/>
+          <w:sz w:val="22"/>
+          <w:szCs w:val="22"/>
+          <w:u w:val="none"/>
+        </w:rPr>
         <w:t>компьютерных систем</w:t>
       </w:r>
     </w:p>
@@ -328,6 +336,14 @@
           <w:vertAlign w:val="superscript"/>
         </w:rPr>
         <w:br/>
+      </w:r>
+      <w:r>
+        <w:rPr>
+          <w:rFonts w:ascii="Bookman Old Style" w:eastAsia="Bookman Old Style" w:hAnsi="Bookman Old Style" w:cs="Bookman Old Style"/>
+          <w:sz w:val="40"/>
+          <w:szCs w:val="40"/>
+          <w:vertAlign w:val="superscript"/>
+        </w:rPr>
         <w:t>ХОМЕНКА Кирилла Геннадьевича</w:t>
       </w:r>
     </w:p>
@@ -354,7 +370,14 @@
           <w:sz w:val="22"/>
           <w:szCs w:val="22"/>
         </w:rPr>
-        <w:t>«DevOps технологии поддержки распределенных Web сервисов для AWS с использованием Terraform», утверждена приказом по университету от 19.03.2024 № 595-с.</w:t>
+        <w:t>«DevOp</w:t>
+      </w:r>
+      <w:r>
+        <w:rPr>
+          <w:sz w:val="22"/>
+          <w:szCs w:val="22"/>
+        </w:rPr>
+        <w:t>s технологии поддержки распределенных Web сервисов для AWS с использованием Terraform», утверждена приказом по университету от 19.03.2024 № 595-с.</w:t>
       </w:r>
     </w:p>
     <w:p>
@@ -419,7 +442,14 @@
           <w:sz w:val="22"/>
           <w:szCs w:val="22"/>
         </w:rPr>
-        <w:t>3.1. Описание системы – распределенные веб-сервисы для платформы AWS.</w:t>
+        <w:t>3.1. Описание системы –</w:t>
+      </w:r>
+      <w:r>
+        <w:rPr>
+          <w:sz w:val="22"/>
+          <w:szCs w:val="22"/>
+        </w:rPr>
+        <w:t xml:space="preserve"> распределенные веб-сервисы для платформы AWS.</w:t>
       </w:r>
     </w:p>
     <w:p>
@@ -453,7 +483,35 @@
           <w:sz w:val="22"/>
           <w:szCs w:val="22"/>
         </w:rPr>
-        <w:t>3.3. Требование к функциональности – регистрация и авторизация пользователей (почтовый ящик и пароль, учетная запись Google, учетная запись Discord); управление настройками безопасности личного кабинета (изменение/добавление почтового ящика, управление активными сессиями/устройствами, подключение учетных записей Google/Discord); редактирование профиля пользователя; поиск доступных онлайн-досок организации для рисования; создание организации; приглашение в организацию по электронной почте; маркировка онлайн-досок для рисования как избранных; функционал онлайн-доски для рисования: выделение областей, нанесение текста, создание стикеров с текстом, создание фигур (квадрат, круг), редактирования названия доски, отображение списка пользователей в комнате онлайн-доски; инфраструктурная часть: использование облачных виртуальных серверов (AWS EC2), использование облачных сетевых функций, использование Terraform как «инфраструктура как код», использование Docker и системы оркестрации Docker Compose, использование облачных технологий контейнеризации, использование CI/CD.</w:t>
+        <w:t>3.3. Требование к функциональности – регистрация и авторизация пользователей (почтовый ящик и пароль, учетная запись Google, учетная запись Discord); управление настройками безопасности личного кабинета (изменение/добавление почтового ящика, управление акт</w:t>
+      </w:r>
+      <w:r>
+        <w:rPr>
+          <w:sz w:val="22"/>
+          <w:szCs w:val="22"/>
+        </w:rPr>
+        <w:t>ивными сессиями/устройствами, подключение учетных записей Google/Discord); редактирование профиля пользователя; поиск доступных онлайн-досок организации для рисования; создание организации; приглашение в организацию по электронной почте; маркировка онлайн-</w:t>
+      </w:r>
+      <w:r>
+        <w:rPr>
+          <w:sz w:val="22"/>
+          <w:szCs w:val="22"/>
+        </w:rPr>
+        <w:t>досок для рисования как избранных; функционал онлайн-доски для рисования: выделение областей, нанесение текста, создание стикеров с текстом, создание фигур (квадрат, круг), редактирования названия доски, отображение списка пользователей в комнате онлайн-до</w:t>
+      </w:r>
+      <w:r>
+        <w:rPr>
+          <w:sz w:val="22"/>
+          <w:szCs w:val="22"/>
+        </w:rPr>
+        <w:t>ски; инфраструктурная часть: использование облачных виртуальных серверов (AWS EC2), использование облачных сетевых функций, использование Terraform как «инфраструктура как код», использование Docker и системы оркестрации Docker Compose, использование облач</w:t>
+      </w:r>
+      <w:r>
+        <w:rPr>
+          <w:sz w:val="22"/>
+          <w:szCs w:val="22"/>
+        </w:rPr>
+        <w:t>ных технологий контейнеризации, использование CI/CD.</w:t>
       </w:r>
     </w:p>
     <w:p>
@@ -487,7 +545,14 @@
           <w:sz w:val="22"/>
           <w:szCs w:val="22"/>
         </w:rPr>
-        <w:t>3.5. Требования к языкам программного обеспечения – английский.</w:t>
+        <w:t>3.5. Требования к языкам пр</w:t>
+      </w:r>
+      <w:r>
+        <w:rPr>
+          <w:sz w:val="22"/>
+          <w:szCs w:val="22"/>
+        </w:rPr>
+        <w:t>ограммного обеспечения – английский.</w:t>
       </w:r>
     </w:p>
     <w:p>
@@ -504,124 +569,7 @@
           <w:sz w:val="22"/>
           <w:szCs w:val="22"/>
         </w:rPr>
-        <w:t>3.6.</w:t>
-      </w:r>
-      <w:r>
-        <w:rPr>
-          <w:sz w:val="22"/>
-          <w:szCs w:val="22"/>
-          <w:lang w:val="en-US"/>
-        </w:rPr>
-        <w:t> </w:t>
-      </w:r>
-      <w:r>
-        <w:rPr>
-          <w:sz w:val="22"/>
-          <w:szCs w:val="22"/>
-        </w:rPr>
-        <w:t>Требования</w:t>
-      </w:r>
-      <w:r>
-        <w:rPr>
-          <w:sz w:val="22"/>
-          <w:szCs w:val="22"/>
-        </w:rPr>
-        <w:t xml:space="preserve"> </w:t>
-      </w:r>
-      <w:r>
-        <w:rPr>
-          <w:sz w:val="22"/>
-          <w:szCs w:val="22"/>
-        </w:rPr>
-        <w:t>к</w:t>
-      </w:r>
-      <w:r>
-        <w:rPr>
-          <w:sz w:val="22"/>
-          <w:szCs w:val="22"/>
-        </w:rPr>
-        <w:t xml:space="preserve"> </w:t>
-      </w:r>
-      <w:r>
-        <w:rPr>
-          <w:sz w:val="22"/>
-          <w:szCs w:val="22"/>
-        </w:rPr>
-        <w:t>программному</w:t>
-      </w:r>
-      <w:r>
-        <w:rPr>
-          <w:sz w:val="22"/>
-          <w:szCs w:val="22"/>
-        </w:rPr>
-        <w:t xml:space="preserve"> </w:t>
-      </w:r>
-      <w:r>
-        <w:rPr>
-          <w:sz w:val="22"/>
-          <w:szCs w:val="22"/>
-        </w:rPr>
-        <w:t>окружению</w:t>
-      </w:r>
-      <w:r>
-        <w:rPr>
-          <w:sz w:val="22"/>
-          <w:szCs w:val="22"/>
-        </w:rPr>
-        <w:t xml:space="preserve"> – </w:t>
-      </w:r>
-      <w:r>
-        <w:rPr>
-          <w:sz w:val="22"/>
-          <w:szCs w:val="22"/>
-          <w:lang w:val="en-US"/>
-        </w:rPr>
-        <w:t>Amazon</w:t>
-      </w:r>
-      <w:r>
-        <w:rPr>
-          <w:sz w:val="22"/>
-          <w:szCs w:val="22"/>
-        </w:rPr>
-        <w:t xml:space="preserve"> </w:t>
-      </w:r>
-      <w:r>
-        <w:rPr>
-          <w:sz w:val="22"/>
-          <w:szCs w:val="22"/>
-          <w:lang w:val="en-US"/>
-        </w:rPr>
-        <w:t>Web</w:t>
-      </w:r>
-      <w:r>
-        <w:rPr>
-          <w:sz w:val="22"/>
-          <w:szCs w:val="22"/>
-        </w:rPr>
-        <w:t xml:space="preserve"> </w:t>
-      </w:r>
-      <w:r>
-        <w:rPr>
-          <w:sz w:val="22"/>
-          <w:szCs w:val="22"/>
-          <w:lang w:val="en-US"/>
-        </w:rPr>
-        <w:t>Services</w:t>
-      </w:r>
-      <w:r>
-        <w:rPr>
-          <w:sz w:val="22"/>
-          <w:szCs w:val="22"/>
-        </w:rPr>
-        <w:t xml:space="preserve"> (</w:t>
-      </w:r>
-      <w:r>
-        <w:rPr>
-          <w:sz w:val="22"/>
-          <w:szCs w:val="22"/>
-          <w:lang w:val="en-US"/>
-        </w:rPr>
-        <w:t>VPC</w:t>
+        <w:t>3.6. Требования к программному окружению – Amazon Web Services (VPC, Route Table, Internet Gateway, Public Subnet, Security Group, EC2, ECR, ECS, Elastic IP, IAM Policy, IAM Role, CloudWatch)</w:t>
       </w:r>
       <w:r>
         <w:rPr>
@@ -634,278 +582,15 @@
         <w:rPr>
           <w:sz w:val="22"/>
           <w:szCs w:val="22"/>
-          <w:lang w:val="en-US"/>
-        </w:rPr>
-        <w:t>Route</w:t>
-      </w:r>
-      <w:r>
-        <w:rPr>
-          <w:sz w:val="22"/>
-          <w:szCs w:val="22"/>
-        </w:rPr>
-        <w:t xml:space="preserve"> </w:t>
-      </w:r>
-      <w:r>
-        <w:rPr>
-          <w:sz w:val="22"/>
-          <w:szCs w:val="22"/>
-          <w:lang w:val="en-US"/>
-        </w:rPr>
-        <w:t>Table</w:t>
-      </w:r>
-      <w:r>
-        <w:rPr>
-          <w:sz w:val="22"/>
-          <w:szCs w:val="22"/>
-        </w:rPr>
-        <w:t xml:space="preserve">, </w:t>
-      </w:r>
-      <w:r>
-        <w:rPr>
-          <w:sz w:val="22"/>
-          <w:szCs w:val="22"/>
-          <w:lang w:val="en-US"/>
-        </w:rPr>
-        <w:t>Internet</w:t>
-      </w:r>
-      <w:r>
-        <w:rPr>
-          <w:sz w:val="22"/>
-          <w:szCs w:val="22"/>
-        </w:rPr>
-        <w:t xml:space="preserve"> </w:t>
-      </w:r>
-      <w:r>
-        <w:rPr>
-          <w:sz w:val="22"/>
-          <w:szCs w:val="22"/>
-          <w:lang w:val="en-US"/>
-        </w:rPr>
-        <w:t>Gateway</w:t>
-      </w:r>
-      <w:r>
-        <w:rPr>
-          <w:sz w:val="22"/>
-          <w:szCs w:val="22"/>
-        </w:rPr>
-        <w:t xml:space="preserve">, </w:t>
-      </w:r>
-      <w:r>
-        <w:rPr>
-          <w:sz w:val="22"/>
-          <w:szCs w:val="22"/>
-          <w:lang w:val="en-US"/>
-        </w:rPr>
-        <w:t>Public</w:t>
-      </w:r>
-      <w:r>
-        <w:rPr>
-          <w:sz w:val="22"/>
-          <w:szCs w:val="22"/>
-        </w:rPr>
-        <w:t xml:space="preserve"> </w:t>
-      </w:r>
-      <w:r>
-        <w:rPr>
-          <w:sz w:val="22"/>
-          <w:szCs w:val="22"/>
-          <w:lang w:val="en-US"/>
-        </w:rPr>
-        <w:t>Subnet</w:t>
-      </w:r>
-      <w:r>
-        <w:rPr>
-          <w:sz w:val="22"/>
-          <w:szCs w:val="22"/>
-        </w:rPr>
-        <w:t xml:space="preserve">, </w:t>
-      </w:r>
-      <w:r>
-        <w:rPr>
-          <w:sz w:val="22"/>
-          <w:szCs w:val="22"/>
-          <w:lang w:val="en-US"/>
-        </w:rPr>
-        <w:t>Security</w:t>
-      </w:r>
-      <w:r>
-        <w:rPr>
-          <w:sz w:val="22"/>
-          <w:szCs w:val="22"/>
-        </w:rPr>
-        <w:t xml:space="preserve"> </w:t>
-      </w:r>
-      <w:r>
-        <w:rPr>
-          <w:sz w:val="22"/>
-          <w:szCs w:val="22"/>
-          <w:lang w:val="en-US"/>
-        </w:rPr>
-        <w:t>Group</w:t>
-      </w:r>
-      <w:r>
-        <w:rPr>
-          <w:sz w:val="22"/>
-          <w:szCs w:val="22"/>
-        </w:rPr>
-        <w:t xml:space="preserve">, </w:t>
-      </w:r>
-      <w:r>
-        <w:rPr>
-          <w:sz w:val="22"/>
-          <w:szCs w:val="22"/>
-          <w:lang w:val="en-US"/>
-        </w:rPr>
-        <w:t>EC</w:t>
-      </w:r>
-      <w:r>
-        <w:rPr>
-          <w:sz w:val="22"/>
-          <w:szCs w:val="22"/>
-        </w:rPr>
-        <w:t xml:space="preserve">2, </w:t>
-      </w:r>
-      <w:r>
-        <w:rPr>
-          <w:sz w:val="22"/>
-          <w:szCs w:val="22"/>
-          <w:lang w:val="en-US"/>
-        </w:rPr>
-        <w:t>ECR</w:t>
-      </w:r>
-      <w:r>
-        <w:rPr>
-          <w:sz w:val="22"/>
-          <w:szCs w:val="22"/>
-        </w:rPr>
-        <w:t xml:space="preserve">, </w:t>
-      </w:r>
-      <w:r>
-        <w:rPr>
-          <w:sz w:val="22"/>
-          <w:szCs w:val="22"/>
-          <w:lang w:val="en-US"/>
-        </w:rPr>
-        <w:t>ECS</w:t>
-      </w:r>
-      <w:r>
-        <w:rPr>
-          <w:sz w:val="22"/>
-          <w:szCs w:val="22"/>
-        </w:rPr>
-        <w:t xml:space="preserve">, </w:t>
-      </w:r>
-      <w:r>
-        <w:rPr>
-          <w:sz w:val="22"/>
-          <w:szCs w:val="22"/>
-          <w:lang w:val="en-US"/>
-        </w:rPr>
-        <w:t>Elastic</w:t>
-      </w:r>
-      <w:r>
-        <w:rPr>
-          <w:sz w:val="22"/>
-          <w:szCs w:val="22"/>
-        </w:rPr>
-        <w:t xml:space="preserve"> </w:t>
-      </w:r>
-      <w:r>
-        <w:rPr>
-          <w:sz w:val="22"/>
-          <w:szCs w:val="22"/>
-          <w:lang w:val="en-US"/>
-        </w:rPr>
-        <w:t>IP</w:t>
-      </w:r>
-      <w:r>
-        <w:rPr>
-          <w:sz w:val="22"/>
-          <w:szCs w:val="22"/>
-        </w:rPr>
-        <w:t xml:space="preserve">, </w:t>
-      </w:r>
-      <w:r>
-        <w:rPr>
-          <w:sz w:val="22"/>
-          <w:szCs w:val="22"/>
-          <w:lang w:val="en-US"/>
-        </w:rPr>
-        <w:t>IAM</w:t>
-      </w:r>
-      <w:r>
-        <w:rPr>
-          <w:sz w:val="22"/>
-          <w:szCs w:val="22"/>
-        </w:rPr>
-        <w:t xml:space="preserve"> </w:t>
-      </w:r>
-      <w:r>
-        <w:rPr>
-          <w:sz w:val="22"/>
-          <w:szCs w:val="22"/>
-          <w:lang w:val="en-US"/>
-        </w:rPr>
-        <w:t>Policy</w:t>
-      </w:r>
-      <w:r>
-        <w:rPr>
-          <w:sz w:val="22"/>
-          <w:szCs w:val="22"/>
-        </w:rPr>
-        <w:t xml:space="preserve">, </w:t>
-      </w:r>
-      <w:r>
-        <w:rPr>
-          <w:sz w:val="22"/>
-          <w:szCs w:val="22"/>
-          <w:lang w:val="en-US"/>
-        </w:rPr>
-        <w:t>IAM</w:t>
-      </w:r>
-      <w:r>
-        <w:rPr>
-          <w:sz w:val="22"/>
-          <w:szCs w:val="22"/>
-        </w:rPr>
-        <w:t xml:space="preserve"> </w:t>
-      </w:r>
-      <w:r>
-        <w:rPr>
-          <w:sz w:val="22"/>
-          <w:szCs w:val="22"/>
-          <w:lang w:val="en-US"/>
-        </w:rPr>
-        <w:t>Role</w:t>
-      </w:r>
-      <w:r>
-        <w:rPr>
-          <w:sz w:val="22"/>
-          <w:szCs w:val="22"/>
-        </w:rPr>
-        <w:t xml:space="preserve">, </w:t>
-      </w:r>
-      <w:r>
-        <w:rPr>
-          <w:sz w:val="22"/>
-          <w:szCs w:val="22"/>
-          <w:lang w:val="en-US"/>
-        </w:rPr>
-        <w:t>CloudWatch</w:t>
-      </w:r>
-      <w:r>
-        <w:rPr>
-          <w:sz w:val="22"/>
-          <w:szCs w:val="22"/>
-        </w:rPr>
-        <w:t xml:space="preserve">), </w:t>
-      </w:r>
-      <w:r>
-        <w:rPr>
-          <w:sz w:val="22"/>
-          <w:szCs w:val="22"/>
-        </w:rPr>
-        <w:t>Terraform, Next.js, React, Drizzle, Clerk, Liveblocks.io, Convex; все подключаемые библиотеки должны иметь необязывающую (некоммерческую) лицензию, в том числе при использовании в открытом (учебном) программном обеспечении.</w:t>
+        </w:rPr>
+        <w:t>Terraform, Next.js, React, D</w:t>
+      </w:r>
+      <w:r>
+        <w:rPr>
+          <w:sz w:val="22"/>
+          <w:szCs w:val="22"/>
+        </w:rPr>
+        <w:t>rizzle, Clerk, Liveblocks.io, Convex; все подключаемые библиотеки должны иметь необязывающую (некоммерческую) лицензию, в том числе при использовании в открытом (учебном) программном обеспечении.</w:t>
       </w:r>
     </w:p>
     <w:p>
@@ -922,7 +607,14 @@
           <w:sz w:val="22"/>
           <w:szCs w:val="22"/>
         </w:rPr>
-        <w:t>3.7. Проектирование системы выполнить в соответствии со следующими документами: а) СТП БГУИР 01-2017 Дипломные проекты (работы). Общие требования; б) ISO/IEC 25010:2011 Разработка систем и программного обеспечения. Требования к качеству и оценка систем и программного продукта (</w:t>
+        <w:t>3.7. Проектирование системы выполнить в соответствии со след</w:t>
+      </w:r>
+      <w:r>
+        <w:rPr>
+          <w:sz w:val="22"/>
+          <w:szCs w:val="22"/>
+        </w:rPr>
+        <w:t>ующими документами: а) СТП БГУИР 01-2017 Дипломные проекты (работы). Общие требования; б) ISO/IEC 25010:2011 Разработка систем и программного обеспечения. Требования к качеству и оценка систем и программного продукта (</w:t>
       </w:r>
       <w:proofErr w:type="spellStart"/>
       <w:r>
@@ -938,21 +630,21 @@
           <w:sz w:val="22"/>
           <w:szCs w:val="22"/>
         </w:rPr>
-        <w:t>). Модели качества системы и программного продукта; в) ISO/IEC 14764:2006 Разработка программного обеспечения. Процессы жизненного цикла программного обеспечения. Сопровождение; г) ISO/IEC 9126-1:2001 Разработка программного обеспечения. Качество изделия; д) ГОСТ Р ИСО/МЭК 15910-2002 Процесс создания документации пользователя программного средства»; е) ГОСТ 19.701-</w:t>
-      </w:r>
-      <w:r>
-        <w:rPr>
-          <w:sz w:val="22"/>
-          <w:szCs w:val="22"/>
-        </w:rPr>
-        <w:t>90 ЕСПД</w:t>
-      </w:r>
-      <w:r>
-        <w:rPr>
-          <w:sz w:val="22"/>
-          <w:szCs w:val="22"/>
-        </w:rPr>
-        <w:t>. Схемы алгоритмов, программ, данных и систем. Обозначения условные и правила выполнения.</w:t>
+        <w:t>). Модели качества системы и про</w:t>
+      </w:r>
+      <w:r>
+        <w:rPr>
+          <w:sz w:val="22"/>
+          <w:szCs w:val="22"/>
+        </w:rPr>
+        <w:t>граммного продукта; в) ISO/IEC 14764:2006 Разработка программного обеспечения. Процессы жизненного цикла программного обеспечения. Сопровождение; г) ISO/IEC 9126-1:2001 Разработка программного обеспечения. Качество изделия; д) ГОСТ Р ИСО/МЭК 15910-2002 Про</w:t>
+      </w:r>
+      <w:r>
+        <w:rPr>
+          <w:sz w:val="22"/>
+          <w:szCs w:val="22"/>
+        </w:rPr>
+        <w:t>цесс создания документации пользователя программного средства»; е) ГОСТ 19.701-90  ЕСПД. Схемы алгоритмов, программ, данных и систем. Обозначения условные и правила выполнения.</w:t>
       </w:r>
     </w:p>
     <w:p>
@@ -973,7 +665,15 @@
           <w:sz w:val="22"/>
           <w:szCs w:val="22"/>
         </w:rPr>
-        <w:t>4. Содержание расчетно-пояснительной записки (перечень подлежащих разработке вопросов)</w:t>
+        <w:t xml:space="preserve">4. Содержание </w:t>
+      </w:r>
+      <w:r>
+        <w:rPr>
+          <w:b/>
+          <w:sz w:val="22"/>
+          <w:szCs w:val="22"/>
+        </w:rPr>
+        <w:t>расчетно-пояснительной записки (перечень подлежащих разработке вопросов)</w:t>
       </w:r>
     </w:p>
     <w:p>
@@ -1007,7 +707,14 @@
           <w:sz w:val="22"/>
           <w:szCs w:val="22"/>
         </w:rPr>
-        <w:t>4.1. Анализ исходных данных и постановка задач на дипломное проектирование. 4.1.1. Анализ исходных данных к дипломному проекту. 4.1.2. Обзор существующих программных средств по теме дипломного проекта. 4.1.3. Обоснование и описание выбора языка программирования, средств разработки, используемых технологий и сторонних библиотек. 4.1.4. Постановка задач на дипломное проектирование.</w:t>
+        <w:t>4.1. Анализ исходных данных и постановка задач на дипломное проектирование. 4.1.1. Анализ исходных данных к дипломному проекту.</w:t>
+      </w:r>
+      <w:r>
+        <w:rPr>
+          <w:sz w:val="22"/>
+          <w:szCs w:val="22"/>
+        </w:rPr>
+        <w:t xml:space="preserve"> 4.1.2. Обзор существующих облачных провайдеров по теме дипломного проекта. 4.1.3. Обоснование и описание выбора облачного провайдера. 4.1.4. Постановка задач на дипломное проектирование.</w:t>
       </w:r>
     </w:p>
     <w:p>
@@ -1024,7 +731,14 @@
           <w:sz w:val="22"/>
           <w:szCs w:val="22"/>
         </w:rPr>
-        <w:t xml:space="preserve">4.2. Проектирование, разработка и тестирование программного средства. 4.2.1. Проектирование архитектуры и описание состояний программного средства. 4.2.2. Формализация предметной области </w:t>
+        <w:t>4.2. Описание и проектирование облачной инфраструктуры. 4.2.1. Terra</w:t>
+      </w:r>
+      <w:r>
+        <w:rPr>
+          <w:sz w:val="22"/>
+          <w:szCs w:val="22"/>
+        </w:rPr>
+        <w:t xml:space="preserve">form «инфраструктура как код». 4.2.2. Описание и обоснование используемых распределенных веб-сервисов. 4.2.3. Контейнеризация и </w:t>
       </w:r>
       <w:r>
         <w:rPr>
@@ -1032,7 +746,14 @@
           <w:szCs w:val="22"/>
         </w:rPr>
         <w:lastRenderedPageBreak/>
-        <w:t>программного средства. 4.2.3. Проектирование и реализация способа хранения данных программного средства. 4.2.4. Проектирование и разработка графического интерфейса. 4.2.5. Описание и реализация используемых в программном средстве алгоритмов. 4.2.6. Тестирование программного средства.</w:t>
+        <w:t>оркестрация с помощью Docker и Docker Compose. 4.2.4. Описание и обоснование использования CI/CD.  4.2.5. Проектирование облачно</w:t>
+      </w:r>
+      <w:r>
+        <w:rPr>
+          <w:sz w:val="22"/>
+          <w:szCs w:val="22"/>
+        </w:rPr>
+        <w:t>й инфраструктуры.</w:t>
       </w:r>
     </w:p>
     <w:p>
@@ -1049,7 +770,70 @@
           <w:sz w:val="22"/>
           <w:szCs w:val="22"/>
         </w:rPr>
-        <w:t>4.3. Оценка количественных показателей функционирования программного средства. 4.3.1. Оценка временных показателей программного средства. 4.3.2. Оценка ресурсных показателей программного средства.</w:t>
+        <w:t xml:space="preserve">4.3. Практическая реализация облачной инфраструктуры для веб-сервиса. 4.3.1. Обзор разворачиваемого веб-сервиса и используемых библиотек. </w:t>
+      </w:r>
+      <w:r>
+        <w:rPr>
+          <w:sz w:val="22"/>
+          <w:szCs w:val="22"/>
+        </w:rPr>
+        <w:t xml:space="preserve">4.3.2. </w:t>
+      </w:r>
+      <w:r>
+        <w:rPr>
+          <w:sz w:val="22"/>
+          <w:szCs w:val="22"/>
+        </w:rPr>
+        <w:t>Реализация инфраструктуры в виде кода для облачного окружения</w:t>
+      </w:r>
+      <w:r>
+        <w:rPr>
+          <w:sz w:val="22"/>
+          <w:szCs w:val="22"/>
+        </w:rPr>
+        <w:t xml:space="preserve">. 4.3.3 </w:t>
+      </w:r>
+      <w:r>
+        <w:rPr>
+          <w:sz w:val="22"/>
+          <w:szCs w:val="22"/>
+        </w:rPr>
+        <w:t>Настройка непрерывной интеграции и непрерывной доставки (CI/CD)</w:t>
+      </w:r>
+      <w:r>
+        <w:rPr>
+          <w:sz w:val="22"/>
+          <w:szCs w:val="22"/>
+        </w:rPr>
+        <w:t xml:space="preserve">. </w:t>
+      </w:r>
+      <w:r>
+        <w:rPr>
+          <w:sz w:val="22"/>
+          <w:szCs w:val="22"/>
+        </w:rPr>
+        <w:t>4.3.</w:t>
+      </w:r>
+      <w:r>
+        <w:rPr>
+          <w:sz w:val="22"/>
+          <w:szCs w:val="22"/>
+        </w:rPr>
+        <w:t>4</w:t>
+      </w:r>
+      <w:r>
+        <w:rPr>
+          <w:sz w:val="22"/>
+          <w:szCs w:val="22"/>
+        </w:rPr>
+        <w:t>. Описание технологии разворачивания распределенного Web сервиса для AWS с использованием Te</w:t>
+      </w:r>
+      <w:r>
+        <w:rPr>
+          <w:sz w:val="22"/>
+          <w:szCs w:val="22"/>
+        </w:rPr>
+        <w:t>rraform.</w:t>
       </w:r>
     </w:p>
     <w:p>
@@ -1066,7 +850,35 @@
           <w:sz w:val="22"/>
           <w:szCs w:val="22"/>
         </w:rPr>
-        <w:t>4.4. Эксплуатация программного средства. 4.4.1. Ввод в эксплуатацию и обоснование минимальных технических требований к оборудованию. 4.4.2. Руководство по эксплуатации программным средством.</w:t>
+        <w:t>4.4. Оценка количественных показателей функционирования разворачиваемого веб-сервиса. 4.</w:t>
+      </w:r>
+      <w:r>
+        <w:rPr>
+          <w:sz w:val="22"/>
+          <w:szCs w:val="22"/>
+        </w:rPr>
+        <w:t>4</w:t>
+      </w:r>
+      <w:r>
+        <w:rPr>
+          <w:sz w:val="22"/>
+          <w:szCs w:val="22"/>
+        </w:rPr>
+        <w:t>.1. Оценка временных показателей. 4.</w:t>
+      </w:r>
+      <w:r>
+        <w:rPr>
+          <w:sz w:val="22"/>
+          <w:szCs w:val="22"/>
+        </w:rPr>
+        <w:t>4</w:t>
+      </w:r>
+      <w:r>
+        <w:rPr>
+          <w:sz w:val="22"/>
+          <w:szCs w:val="22"/>
+        </w:rPr>
+        <w:t>.2. Оценка ресурсных показателей.</w:t>
       </w:r>
     </w:p>
     <w:p>
@@ -1083,7 +895,14 @@
           <w:sz w:val="22"/>
           <w:szCs w:val="22"/>
         </w:rPr>
-        <w:t>4.5. Технико-экономическое обоснование применения DevOps технологий поддержки распределённых Web сервисов для AWS с использованием Terraform.</w:t>
+        <w:t>4.5. Технико-экономическое обоснование применения DevOps технологий поддержки распреде</w:t>
+      </w:r>
+      <w:r>
+        <w:rPr>
+          <w:sz w:val="22"/>
+          <w:szCs w:val="22"/>
+        </w:rPr>
+        <w:t>лённых Web сервисов для AWS с использованием Terraform.</w:t>
       </w:r>
     </w:p>
     <w:p>
@@ -1117,7 +936,28 @@
           <w:sz w:val="22"/>
           <w:szCs w:val="22"/>
         </w:rPr>
-        <w:t>Приложения: отчёт по анализу заимствования материала пояснительной записки; листинги программного кода; графический материал, поясняющий разработанное программное средство; ведомость дипломного проекта; и др. (при необходимости).</w:t>
+        <w:t xml:space="preserve">Приложения: отчёт по анализу заимствования материала пояснительной записки; листинги </w:t>
+      </w:r>
+      <w:r>
+        <w:rPr>
+          <w:sz w:val="22"/>
+          <w:szCs w:val="22"/>
+        </w:rPr>
+        <w:t>инфраструктурного</w:t>
+      </w:r>
+      <w:r>
+        <w:rPr>
+          <w:sz w:val="22"/>
+          <w:szCs w:val="22"/>
+        </w:rPr>
+        <w:t xml:space="preserve"> кода; графический материал, поясняющий разработанное про</w:t>
+      </w:r>
+      <w:r>
+        <w:rPr>
+          <w:sz w:val="22"/>
+          <w:szCs w:val="22"/>
+        </w:rPr>
+        <w:t>граммное средство; ведомость дипломного проекта; и др. (при необходимости).</w:t>
       </w:r>
     </w:p>
     <w:p>
@@ -1173,7 +1013,14 @@
           <w:sz w:val="22"/>
           <w:szCs w:val="22"/>
         </w:rPr>
-        <w:t>5.2. Диаграмма развертывания (1 лист формата А1).</w:t>
+        <w:t>5.2. UML диаграмма развертывания веб-сервиса (1</w:t>
+      </w:r>
+      <w:r>
+        <w:rPr>
+          <w:sz w:val="22"/>
+          <w:szCs w:val="22"/>
+        </w:rPr>
+        <w:t xml:space="preserve"> лист формата А1, плакат).</w:t>
       </w:r>
     </w:p>
     <w:p>
@@ -1190,7 +1037,7 @@
           <w:sz w:val="22"/>
           <w:szCs w:val="22"/>
         </w:rPr>
-        <w:t>5.3. Схема алгоритма манифеста Terraform (1 лист формата А1, плакат).</w:t>
+        <w:t>5.3. Структура манифеста Terraform (1 лист формата А1, плакат).</w:t>
       </w:r>
     </w:p>
     <w:p>
@@ -1198,12 +1045,14 @@
         <w:ind w:firstLine="570"/>
         <w:jc w:val="both"/>
         <w:rPr>
-          <w:sz w:val="22"/>
-          <w:szCs w:val="22"/>
-        </w:rPr>
-      </w:pPr>
-      <w:r>
-        <w:rPr>
+          <w:color w:val="FF0000"/>
+          <w:sz w:val="22"/>
+          <w:szCs w:val="22"/>
+        </w:rPr>
+      </w:pPr>
+      <w:r>
+        <w:rPr>
+          <w:color w:val="FF0000"/>
           <w:sz w:val="22"/>
           <w:szCs w:val="22"/>
         </w:rPr>
@@ -1241,7 +1090,14 @@
           <w:sz w:val="22"/>
           <w:szCs w:val="22"/>
         </w:rPr>
-        <w:t>5.6. UML диаграмма состояний (1 лист формата А1).</w:t>
+        <w:t>5.6. Схема алгоритма разв</w:t>
+      </w:r>
+      <w:r>
+        <w:rPr>
+          <w:sz w:val="22"/>
+          <w:szCs w:val="22"/>
+        </w:rPr>
+        <w:t>ертывания инфраструктуры (1 лист формата А1).</w:t>
       </w:r>
     </w:p>
     <w:p>
@@ -1299,7 +1155,14 @@
           <w:sz w:val="22"/>
           <w:szCs w:val="22"/>
         </w:rPr>
-        <w:t>Задание выдал: __________________________ / Д.А. Фролова /</w:t>
+        <w:t>Задание выдал</w:t>
+      </w:r>
+      <w:r>
+        <w:rPr>
+          <w:sz w:val="22"/>
+          <w:szCs w:val="22"/>
+        </w:rPr>
+        <w:t>: __________________________ / Д.А. Фролова /</w:t>
       </w:r>
     </w:p>
     <w:p>
@@ -1345,6 +1208,15 @@
           <w:szCs w:val="22"/>
         </w:rPr>
         <w:tab/>
+      </w:r>
+      <w:r>
+        <w:rPr>
+          <w:rFonts w:ascii="Arial" w:eastAsia="Arial" w:hAnsi="Arial" w:cs="Arial"/>
+          <w:b/>
+          <w:sz w:val="22"/>
+          <w:szCs w:val="22"/>
+        </w:rPr>
+        <w:t xml:space="preserve">    </w:t>
       </w:r>
       <w:r>
         <w:rPr>
@@ -1556,23 +1428,7 @@
                 <w:sz w:val="22"/>
                 <w:szCs w:val="22"/>
               </w:rPr>
-              <w:t xml:space="preserve">1-я </w:t>
-            </w:r>
-            <w:proofErr w:type="spellStart"/>
-            <w:r>
-              <w:rPr>
-                <w:sz w:val="22"/>
-                <w:szCs w:val="22"/>
-              </w:rPr>
-              <w:t>опроцентовка</w:t>
-            </w:r>
-            <w:proofErr w:type="spellEnd"/>
-            <w:r>
-              <w:rPr>
-                <w:sz w:val="22"/>
-                <w:szCs w:val="22"/>
-              </w:rPr>
-              <w:t xml:space="preserve"> (пункты 4.1…4.3, 5.1, 5.2, 5.3)</w:t>
+              <w:t>1-я опроцентовка (пункты 4.1…4.3, 5.1, 5.2, 5.3)</w:t>
             </w:r>
           </w:p>
         </w:tc>
@@ -1680,23 +1536,7 @@
                 <w:sz w:val="22"/>
                 <w:szCs w:val="22"/>
               </w:rPr>
-              <w:t xml:space="preserve">2-я </w:t>
-            </w:r>
-            <w:proofErr w:type="spellStart"/>
-            <w:r>
-              <w:rPr>
-                <w:sz w:val="22"/>
-                <w:szCs w:val="22"/>
-              </w:rPr>
-              <w:t>опроцентовка</w:t>
-            </w:r>
-            <w:proofErr w:type="spellEnd"/>
-            <w:r>
-              <w:rPr>
-                <w:sz w:val="22"/>
-                <w:szCs w:val="22"/>
-              </w:rPr>
-              <w:t xml:space="preserve"> (пункты 4.4, 4.5, 5.4, 5.5)</w:t>
+              <w:t>2-я опроцентовка (пункты 4.4, 4.5, 5.4, 5.5)</w:t>
             </w:r>
           </w:p>
         </w:tc>
@@ -1731,7 +1571,23 @@
                 <w:sz w:val="24"/>
                 <w:szCs w:val="24"/>
               </w:rPr>
-              <w:t>02−04.05.2024</w:t>
+              <w:t>02−04.</w:t>
+            </w:r>
+            <w:r>
+              <w:rPr>
+                <w:rFonts w:eastAsia="Gungsuh"/>
+                <w:sz w:val="24"/>
+                <w:szCs w:val="24"/>
+              </w:rPr>
+              <w:t>05</w:t>
+            </w:r>
+            <w:r>
+              <w:rPr>
+                <w:rFonts w:eastAsia="Gungsuh"/>
+                <w:sz w:val="24"/>
+                <w:szCs w:val="24"/>
+              </w:rPr>
+              <w:t>.2024</w:t>
             </w:r>
           </w:p>
         </w:tc>
@@ -1802,23 +1658,7 @@
                 <w:sz w:val="22"/>
                 <w:szCs w:val="22"/>
               </w:rPr>
-              <w:t xml:space="preserve">3-я </w:t>
-            </w:r>
-            <w:proofErr w:type="spellStart"/>
-            <w:r>
-              <w:rPr>
-                <w:sz w:val="22"/>
-                <w:szCs w:val="22"/>
-              </w:rPr>
-              <w:t>опроцентовка</w:t>
-            </w:r>
-            <w:proofErr w:type="spellEnd"/>
-            <w:r>
-              <w:rPr>
-                <w:sz w:val="22"/>
-                <w:szCs w:val="22"/>
-              </w:rPr>
-              <w:t xml:space="preserve"> (пункты введение, 5.6)</w:t>
+              <w:t>3-я опроцентовка (пункты введение, 5.6)</w:t>
             </w:r>
           </w:p>
         </w:tc>
@@ -1922,23 +1762,7 @@
                 <w:sz w:val="22"/>
                 <w:szCs w:val="22"/>
               </w:rPr>
-              <w:t xml:space="preserve">4-я </w:t>
-            </w:r>
-            <w:proofErr w:type="spellStart"/>
-            <w:r>
-              <w:rPr>
-                <w:sz w:val="22"/>
-                <w:szCs w:val="22"/>
-              </w:rPr>
-              <w:t>опроцентовка</w:t>
-            </w:r>
-            <w:proofErr w:type="spellEnd"/>
-            <w:r>
-              <w:rPr>
-                <w:sz w:val="22"/>
-                <w:szCs w:val="22"/>
-              </w:rPr>
-              <w:t xml:space="preserve"> (полностью готовый проект)</w:t>
+              <w:t>4-я опроцентовка (полностью готовый проект)</w:t>
             </w:r>
           </w:p>
         </w:tc>
@@ -2818,7 +2642,14 @@
           <w:szCs w:val="22"/>
         </w:rPr>
         <w:tab/>
-        <w:t xml:space="preserve">  ___________________________</w:t>
+        <w:t xml:space="preserve">  __</w:t>
+      </w:r>
+      <w:r>
+        <w:rPr>
+          <w:sz w:val="22"/>
+          <w:szCs w:val="22"/>
+        </w:rPr>
+        <w:t>_________________________</w:t>
       </w:r>
     </w:p>
     <w:p>
@@ -2863,21 +2694,21 @@
           <w:szCs w:val="16"/>
         </w:rPr>
         <w:tab/>
-        <w:t xml:space="preserve">          (подпись)</w:t>
+        <w:t xml:space="preserve">          </w:t>
       </w:r>
       <w:r>
         <w:rPr>
           <w:sz w:val="16"/>
           <w:szCs w:val="16"/>
         </w:rPr>
-        <w:tab/>
+        <w:t xml:space="preserve"> </w:t>
       </w:r>
       <w:r>
         <w:rPr>
           <w:sz w:val="16"/>
           <w:szCs w:val="16"/>
         </w:rPr>
-        <w:tab/>
+        <w:t>(подпись)</w:t>
       </w:r>
       <w:r>
         <w:rPr>
@@ -2885,7 +2716,35 @@
           <w:szCs w:val="16"/>
         </w:rPr>
         <w:tab/>
-        <w:t xml:space="preserve">                  (инициалы и фамилия)</w:t>
+      </w:r>
+      <w:r>
+        <w:rPr>
+          <w:sz w:val="16"/>
+          <w:szCs w:val="16"/>
+        </w:rPr>
+        <w:tab/>
+      </w:r>
+      <w:r>
+        <w:rPr>
+          <w:sz w:val="16"/>
+          <w:szCs w:val="16"/>
+        </w:rPr>
+        <w:tab/>
+        <w:t xml:space="preserve">                  </w:t>
+      </w:r>
+      <w:r>
+        <w:rPr>
+          <w:sz w:val="16"/>
+          <w:szCs w:val="16"/>
+        </w:rPr>
+        <w:t xml:space="preserve">   </w:t>
+      </w:r>
+      <w:r>
+        <w:rPr>
+          <w:sz w:val="16"/>
+          <w:szCs w:val="16"/>
+        </w:rPr>
+        <w:t>(инициалы и фамилия)</w:t>
       </w:r>
     </w:p>
     <w:p>
@@ -2992,6 +2851,19 @@
           <w:szCs w:val="16"/>
         </w:rPr>
         <w:tab/>
+      </w:r>
+      <w:r>
+        <w:rPr>
+          <w:sz w:val="16"/>
+          <w:szCs w:val="16"/>
+        </w:rPr>
+        <w:t xml:space="preserve">   </w:t>
+      </w:r>
+      <w:r>
+        <w:rPr>
+          <w:sz w:val="16"/>
+          <w:szCs w:val="16"/>
+        </w:rPr>
         <w:t>(подпись дипломника)</w:t>
       </w:r>
     </w:p>
@@ -3093,12 +2965,19 @@
           <w:sz w:val="22"/>
           <w:szCs w:val="22"/>
         </w:rPr>
-        <w:t>01.04.2024</w:t>
+        <w:t>01.0</w:t>
+      </w:r>
+      <w:r>
+        <w:rPr>
+          <w:sz w:val="22"/>
+          <w:szCs w:val="22"/>
+        </w:rPr>
+        <w:t>4.2024</w:t>
       </w:r>
     </w:p>
     <w:sectPr>
       <w:pgSz w:w="11906" w:h="16838"/>
-      <w:pgMar w:top="624" w:right="709" w:bottom="624" w:left="992" w:header="720" w:footer="720" w:gutter="0"/>
+      <w:pgMar w:top="623" w:right="708" w:bottom="623" w:left="992" w:header="720" w:footer="720" w:gutter="0"/>
       <w:pgNumType w:start="1"/>
       <w:cols w:space="720"/>
     </w:sectPr>
@@ -3695,7 +3574,9 @@
       <w:tblStyleRowBandSize w:val="1"/>
       <w:tblStyleColBandSize w:val="1"/>
       <w:tblCellMar>
+        <w:top w:w="0" w:type="dxa"/>
         <w:left w:w="115" w:type="dxa"/>
+        <w:bottom w:w="0" w:type="dxa"/>
         <w:right w:w="115" w:type="dxa"/>
       </w:tblCellMar>
     </w:tblPr>

</xml_diff>

<commit_message>
Upload CI/CD and updated report with graph material
</commit_message>
<xml_diff>
--- a/blank/Blank.docx
+++ b/blank/Blank.docx
@@ -154,6 +154,14 @@
           <w:u w:val="none"/>
         </w:rPr>
         <w:tab/>
+      </w:r>
+      <w:r>
+        <w:rPr>
+          <w:b w:val="0"/>
+          <w:sz w:val="22"/>
+          <w:szCs w:val="22"/>
+          <w:u w:val="none"/>
+        </w:rPr>
         <w:t>компьютерных систем</w:t>
       </w:r>
     </w:p>
@@ -328,6 +336,14 @@
           <w:vertAlign w:val="superscript"/>
         </w:rPr>
         <w:br/>
+      </w:r>
+      <w:r>
+        <w:rPr>
+          <w:rFonts w:ascii="Bookman Old Style" w:eastAsia="Bookman Old Style" w:hAnsi="Bookman Old Style" w:cs="Bookman Old Style"/>
+          <w:sz w:val="40"/>
+          <w:szCs w:val="40"/>
+          <w:vertAlign w:val="superscript"/>
+        </w:rPr>
         <w:t>ХОМЕНКА Кирилла Геннадьевича</w:t>
       </w:r>
     </w:p>
@@ -354,7 +370,14 @@
           <w:sz w:val="22"/>
           <w:szCs w:val="22"/>
         </w:rPr>
-        <w:t>«DevOps технологии поддержки распределенных Web сервисов для AWS с использованием Terraform», утверждена приказом по университету от 19.03.2024 № 595-с.</w:t>
+        <w:t>«DevOp</w:t>
+      </w:r>
+      <w:r>
+        <w:rPr>
+          <w:sz w:val="22"/>
+          <w:szCs w:val="22"/>
+        </w:rPr>
+        <w:t>s технологии поддержки распределенных Web сервисов для AWS с использованием Terraform», утверждена приказом по университету от 19.03.2024 № 595-с.</w:t>
       </w:r>
     </w:p>
     <w:p>
@@ -419,7 +442,14 @@
           <w:sz w:val="22"/>
           <w:szCs w:val="22"/>
         </w:rPr>
-        <w:t>3.1. Описание системы – распределенные веб-сервисы для платформы AWS.</w:t>
+        <w:t>3.1. Описание системы –</w:t>
+      </w:r>
+      <w:r>
+        <w:rPr>
+          <w:sz w:val="22"/>
+          <w:szCs w:val="22"/>
+        </w:rPr>
+        <w:t xml:space="preserve"> распределенные веб-сервисы для платформы AWS.</w:t>
       </w:r>
     </w:p>
     <w:p>
@@ -453,7 +483,21 @@
           <w:sz w:val="22"/>
           <w:szCs w:val="22"/>
         </w:rPr>
-        <w:t>3.3. Требование к функциональности – регистрация и авторизация пользователей (почтовый ящик и пароль, учетная запись Google, учетная запись Discord); управление настройками безопасности личного кабинета (изменение/добавление почтового ящика, управление активными сессиями/устройствами, подключение учетных записей Google/Discord); редактирование профиля пользователя; поиск доступных онлайн-досок организации для рисования; создание организации; приглашение в организацию по электронной почте; маркировка онлайн-досок для рисования как избранных; функционал онлайн-доски для рисования: выделение областей, нанесение текста, создание стикеров с текстом, создание фигур (квадрат, круг), редактирования названия доски, отображение списка пользователей в комнате онлайн-доски; инфраструктурная часть: использование облачных виртуальных серверов (AWS EC2), использование облачных сетевых функций, использование Terraform как «инфраструктура как код», использование Docker и системы оркестрации Docker Compose, использование облачных технологий контейнеризации, использование CI/CD.</w:t>
+        <w:t>3.3. Требование к функциональности – регистрация и авторизация пользователей; наличие в веб-сервисе личного кабинета; наличие реляционной базы данных; наличие логирования действий пользователей; наличие нескольких ролей; инфраструктурная часть: использован</w:t>
+      </w:r>
+      <w:r>
+        <w:rPr>
+          <w:sz w:val="22"/>
+          <w:szCs w:val="22"/>
+        </w:rPr>
+        <w:t>ие облачных виртуальных серверов (AWS EC2), использование облачных сетевых функций, использование Terraform как «инфраструктура как код», использование Docker и системы оркестрации Docker Compose, использование облачных технологий контейнеризации, использо</w:t>
+      </w:r>
+      <w:r>
+        <w:rPr>
+          <w:sz w:val="22"/>
+          <w:szCs w:val="22"/>
+        </w:rPr>
+        <w:t>вание CI/CD.</w:t>
       </w:r>
     </w:p>
     <w:p>
@@ -504,7 +548,29 @@
           <w:sz w:val="22"/>
           <w:szCs w:val="22"/>
         </w:rPr>
-        <w:t>3.6. Требования к программному окружению – Amazon Web Services (VPC, Route Table, Internet Gateway, Public Subnet, Security Group, EC2, ECR, Elastic IP, IAM Policy, IAM Role, CloudWatch)</w:t>
+        <w:t>3.6</w:t>
+      </w:r>
+      <w:r>
+        <w:rPr>
+          <w:sz w:val="22"/>
+          <w:szCs w:val="22"/>
+        </w:rPr>
+        <w:t xml:space="preserve">. Требования к программному окружению – Amazon Web Services (VPC, Route Table, Internet Gateway, Public Subnet, Security Group, EC2, </w:t>
+      </w:r>
+      <w:r>
+        <w:rPr>
+          <w:sz w:val="22"/>
+          <w:szCs w:val="22"/>
+          <w:lang w:val="en-US"/>
+        </w:rPr>
+        <w:t>S</w:t>
+      </w:r>
+      <w:r>
+        <w:rPr>
+          <w:sz w:val="22"/>
+          <w:szCs w:val="22"/>
+        </w:rPr>
+        <w:t>3</w:t>
       </w:r>
       <w:r>
         <w:rPr>
@@ -517,8 +583,53 @@
         <w:rPr>
           <w:sz w:val="22"/>
           <w:szCs w:val="22"/>
-        </w:rPr>
-        <w:t>Terraform, Next.js, React, Drizzle, Clerk, Liveblocks.io, Convex; все подключаемые библиотеки должны иметь необязывающую (некоммерческую) лицензию, в том числе при использовании в открытом (учебном) программном обеспечении.</w:t>
+          <w:lang w:val="en-US"/>
+        </w:rPr>
+        <w:t>RDS</w:t>
+      </w:r>
+      <w:r>
+        <w:rPr>
+          <w:sz w:val="22"/>
+          <w:szCs w:val="22"/>
+        </w:rPr>
+        <w:t xml:space="preserve">, Elastic IP, IAM Policy, IAM Role, CloudWatch), Terraform, </w:t>
+      </w:r>
+      <w:r>
+        <w:rPr>
+          <w:sz w:val="22"/>
+          <w:szCs w:val="22"/>
+          <w:lang w:val="en-US"/>
+        </w:rPr>
+        <w:t>GitHub</w:t>
+      </w:r>
+      <w:r>
+        <w:rPr>
+          <w:sz w:val="22"/>
+          <w:szCs w:val="22"/>
+        </w:rPr>
+        <w:t xml:space="preserve"> </w:t>
+      </w:r>
+      <w:r>
+        <w:rPr>
+          <w:sz w:val="22"/>
+          <w:szCs w:val="22"/>
+          <w:lang w:val="en-US"/>
+        </w:rPr>
+        <w:t>Actions</w:t>
+      </w:r>
+      <w:r>
+        <w:rPr>
+          <w:sz w:val="22"/>
+          <w:szCs w:val="22"/>
+        </w:rPr>
+        <w:t xml:space="preserve">; </w:t>
+      </w:r>
+      <w:r>
+        <w:rPr>
+          <w:sz w:val="22"/>
+          <w:szCs w:val="22"/>
+        </w:rPr>
+        <w:t>все подключаемые библиотеки должны иметь необязывающую (некоммерческую) лицензию, в том числе при использовании в открытом (учебном) программном обеспечении.</w:t>
       </w:r>
     </w:p>
     <w:p>
@@ -535,7 +646,28 @@
           <w:sz w:val="22"/>
           <w:szCs w:val="22"/>
         </w:rPr>
-        <w:t>3.7. Проектирование системы выполнить в соответствии со следующими документами: а) СТП БГУИР 01-2017 Дипломные проекты (работы). Общие требования; б) ISO/IEC 25010:2011 Разработка систем и программного обеспечения. Требования к качеству и оценка систем и программного продукта (SQuaRE). Модели качества системы и программного продукта; в) ISO/IEC 14764:2006 Разработка программного обеспечения. Процессы жизненного цикла программного обеспечения. Сопровождение; г) ISO/IEC 9126-1:2001 Разработка программного обеспечения. Качество изделия; д) ГОСТ Р ИСО/МЭК 15910-2002 Процесс создания документации пользователя программного средства»; е) ГОСТ 19.701-90  ЕСПД. Схемы алгоритмов, программ, данных и систем. Обозначения условные и правила выполнения.</w:t>
+        <w:t>3.7. Проектирование системы выполнить в соответствии со следующими документами: а) СТП БГУИР 01-20</w:t>
+      </w:r>
+      <w:r>
+        <w:rPr>
+          <w:sz w:val="22"/>
+          <w:szCs w:val="22"/>
+        </w:rPr>
+        <w:t>17 Дипломные проекты (работы). Общие требования; б) ISO/IEC 25010:2011 Разработка систем и программного обеспечения. Требования к качеству и оценка систем и программного продукта (SQuaRE). Модели качества системы и программного продукта; в) ISO/IEC 14764:2</w:t>
+      </w:r>
+      <w:r>
+        <w:rPr>
+          <w:sz w:val="22"/>
+          <w:szCs w:val="22"/>
+        </w:rPr>
+        <w:t>006 Разработка программного обеспечения. Процессы жизненного цикла программного обеспечения. Сопровождение; г) ISO/IEC 9126-1:2001 Разработка программного обеспечения. Качество изделия; д) ГОСТ Р ИСО/МЭК 15910-2002 Процесс создания документации пользовател</w:t>
+      </w:r>
+      <w:r>
+        <w:rPr>
+          <w:sz w:val="22"/>
+          <w:szCs w:val="22"/>
+        </w:rPr>
+        <w:t>я программного средства»; е) ГОСТ 19.701-90  ЕСПД. Схемы алгоритмов, программ, данных и систем. Обозначения условные и правила выполнения.</w:t>
       </w:r>
     </w:p>
     <w:p>
@@ -556,7 +688,15 @@
           <w:sz w:val="22"/>
           <w:szCs w:val="22"/>
         </w:rPr>
-        <w:t>4. Содержание расчетно-пояснительной записки (перечень подлежащих разработке вопросов)</w:t>
+        <w:t xml:space="preserve">4. Содержание </w:t>
+      </w:r>
+      <w:r>
+        <w:rPr>
+          <w:b/>
+          <w:sz w:val="22"/>
+          <w:szCs w:val="22"/>
+        </w:rPr>
+        <w:t>расчетно-пояснительной записки (перечень подлежащих разработке вопросов)</w:t>
       </w:r>
     </w:p>
     <w:p>
@@ -590,7 +730,14 @@
           <w:sz w:val="22"/>
           <w:szCs w:val="22"/>
         </w:rPr>
-        <w:t>4.1. Анализ исходных данных и постановка задач на дипломное проектирование. 4.1.1. Анализ исходных данных к дипломному проекту. 4.1.2. Обзор существующих облачных провайдеров по теме дипломного проекта. 4.1.3. Обоснование и описание выбора облачного провайдера. 4.1.4. Постановка задач на дипломное проектирование.</w:t>
+        <w:t>4.1. Анализ исходных данных и постановка задач на дипломное проектирование. 4.1.1. Анализ исходных данных к дипломному проекту.</w:t>
+      </w:r>
+      <w:r>
+        <w:rPr>
+          <w:sz w:val="22"/>
+          <w:szCs w:val="22"/>
+        </w:rPr>
+        <w:t xml:space="preserve"> 4.1.2. Обзор существующих облачных провайдеров по теме дипломного проекта. 4.1.3. Обоснование и описание выбора облачного провайдера. 4.1.4. Постановка задач на дипломное проектирование.</w:t>
       </w:r>
     </w:p>
     <w:p>
@@ -607,15 +754,70 @@
           <w:sz w:val="22"/>
           <w:szCs w:val="22"/>
         </w:rPr>
-        <w:t xml:space="preserve">4.2. Описание и проектирование облачной инфраструктуры. 4.2.1. Terraform «инфраструктура как код». 4.2.2. Описание и обоснование используемых распределенных веб-сервисов. 4.2.3. Контейнеризация и </w:t>
-      </w:r>
+        <w:t>4.2. Описание и проектирование облачной инфраструктуры. 4.2.1. Terra</w:t>
+      </w:r>
+      <w:r>
+        <w:rPr>
+          <w:sz w:val="22"/>
+          <w:szCs w:val="22"/>
+        </w:rPr>
+        <w:t>form «инфраструктура как код». 4.2.2. Описание и обоснование используемых распределенных веб-сервисов. 4.2.3. Контейнеризация и оркестрация с помощью Docker и Docker Compose. 4.2.4. Описание и обоснование использования CI/CD.  4.2.5. Проектирование облачно</w:t>
+      </w:r>
+      <w:r>
+        <w:rPr>
+          <w:sz w:val="22"/>
+          <w:szCs w:val="22"/>
+        </w:rPr>
+        <w:t>й инфраструктуры.</w:t>
+      </w:r>
+    </w:p>
+    <w:p>
+      <w:pPr>
+        <w:ind w:firstLine="567"/>
+        <w:jc w:val="both"/>
+        <w:rPr>
+          <w:sz w:val="22"/>
+          <w:szCs w:val="22"/>
+        </w:rPr>
+      </w:pPr>
+      <w:r>
+        <w:rPr>
+          <w:sz w:val="22"/>
+          <w:szCs w:val="22"/>
+        </w:rPr>
+        <w:t>4.3. Практическая реализация облачной инфраструктуры для веб-сервиса. 4.3.1. Обзор разворачиваемого веб-сервиса и используемых библиотек. 4.3.2 Реализация инфраструктуры в виде кода для облачного окружения. 4.3.3. Настройка непрерывной ин</w:t>
+      </w:r>
+      <w:r>
+        <w:rPr>
+          <w:sz w:val="22"/>
+          <w:szCs w:val="22"/>
+        </w:rPr>
+        <w:t>теграции и доставки (CI/CD). 4.3.4 Описание технологий разворачивания распределенного Web сервиса с использованием Terraform.</w:t>
+      </w:r>
+    </w:p>
+    <w:p>
+      <w:pPr>
+        <w:ind w:firstLine="567"/>
+        <w:jc w:val="both"/>
+        <w:rPr>
+          <w:sz w:val="22"/>
+          <w:szCs w:val="22"/>
+        </w:rPr>
+      </w:pPr>
       <w:r>
         <w:rPr>
           <w:sz w:val="22"/>
           <w:szCs w:val="22"/>
         </w:rPr>
         <w:lastRenderedPageBreak/>
-        <w:t>оркестрация с помощью Docker и Docker Compose. 4.2.4. Описание и обоснование использования CI/CD.  4.2.5. Проектирование облачной инфраструктуры.</w:t>
+        <w:t>4.4. Оценка количественных показателей функционирования разворачиваемого веб-сервиса. 4.4.1. Оценка временных показателей. 4.4.2. </w:t>
+      </w:r>
+      <w:r>
+        <w:rPr>
+          <w:sz w:val="22"/>
+          <w:szCs w:val="22"/>
+        </w:rPr>
+        <w:t>Оценка ресурсных показателей.</w:t>
       </w:r>
     </w:p>
     <w:p>
@@ -632,124 +834,6 @@
           <w:sz w:val="22"/>
           <w:szCs w:val="22"/>
         </w:rPr>
-        <w:t xml:space="preserve">4.3. Практическая реализация облачной инфраструктуры для веб-сервиса. 4.3.1. Обзор разворачиваемого веб-сервиса и используемых библиотек. </w:t>
-      </w:r>
-      <w:r>
-        <w:rPr>
-          <w:sz w:val="22"/>
-          <w:szCs w:val="22"/>
-        </w:rPr>
-        <w:t xml:space="preserve">4.3.2. </w:t>
-      </w:r>
-      <w:r>
-        <w:rPr>
-          <w:sz w:val="22"/>
-          <w:szCs w:val="22"/>
-        </w:rPr>
-        <w:t>Реализация инфраструктуры в виде кода для облачного окружения</w:t>
-      </w:r>
-      <w:r>
-        <w:rPr>
-          <w:sz w:val="22"/>
-          <w:szCs w:val="22"/>
-        </w:rPr>
-        <w:t xml:space="preserve">. 4.3.3 </w:t>
-      </w:r>
-      <w:r>
-        <w:rPr>
-          <w:sz w:val="22"/>
-          <w:szCs w:val="22"/>
-        </w:rPr>
-        <w:t>Настройка непрерывной интеграции и непрерывной доставки (CI/CD)</w:t>
-      </w:r>
-      <w:r>
-        <w:rPr>
-          <w:sz w:val="22"/>
-          <w:szCs w:val="22"/>
-        </w:rPr>
-        <w:t xml:space="preserve">. </w:t>
-      </w:r>
-      <w:r>
-        <w:rPr>
-          <w:sz w:val="22"/>
-          <w:szCs w:val="22"/>
-        </w:rPr>
-        <w:t>4.3.</w:t>
-      </w:r>
-      <w:r>
-        <w:rPr>
-          <w:sz w:val="22"/>
-          <w:szCs w:val="22"/>
-        </w:rPr>
-        <w:t>4</w:t>
-      </w:r>
-      <w:r>
-        <w:rPr>
-          <w:sz w:val="22"/>
-          <w:szCs w:val="22"/>
-        </w:rPr>
-        <w:t>. Описание технологии разворачивания распределенного Web сервиса для AWS с использованием Terraform.</w:t>
-      </w:r>
-    </w:p>
-    <w:p>
-      <w:pPr>
-        <w:ind w:firstLine="567"/>
-        <w:jc w:val="both"/>
-        <w:rPr>
-          <w:sz w:val="22"/>
-          <w:szCs w:val="22"/>
-        </w:rPr>
-      </w:pPr>
-      <w:r>
-        <w:rPr>
-          <w:sz w:val="22"/>
-          <w:szCs w:val="22"/>
-        </w:rPr>
-        <w:t>4.4. Оценка количественных показателей функционирования разворачиваемого веб-сервиса. 4.</w:t>
-      </w:r>
-      <w:r>
-        <w:rPr>
-          <w:sz w:val="22"/>
-          <w:szCs w:val="22"/>
-        </w:rPr>
-        <w:t>4</w:t>
-      </w:r>
-      <w:r>
-        <w:rPr>
-          <w:sz w:val="22"/>
-          <w:szCs w:val="22"/>
-        </w:rPr>
-        <w:t>.1. Оценка временных показателей. 4.</w:t>
-      </w:r>
-      <w:r>
-        <w:rPr>
-          <w:sz w:val="22"/>
-          <w:szCs w:val="22"/>
-        </w:rPr>
-        <w:t>4</w:t>
-      </w:r>
-      <w:r>
-        <w:rPr>
-          <w:sz w:val="22"/>
-          <w:szCs w:val="22"/>
-        </w:rPr>
-        <w:t>.2. Оценка ресурсных показателей.</w:t>
-      </w:r>
-    </w:p>
-    <w:p>
-      <w:pPr>
-        <w:ind w:firstLine="567"/>
-        <w:jc w:val="both"/>
-        <w:rPr>
-          <w:sz w:val="22"/>
-          <w:szCs w:val="22"/>
-        </w:rPr>
-      </w:pPr>
-      <w:r>
-        <w:rPr>
-          <w:sz w:val="22"/>
-          <w:szCs w:val="22"/>
-        </w:rPr>
         <w:t>4.5. Технико-экономическое обоснование применения DevOps технологий поддержки распределённых Web сервисов для AWS с использованием Terraform.</w:t>
       </w:r>
     </w:p>
@@ -784,21 +868,14 @@
           <w:sz w:val="22"/>
           <w:szCs w:val="22"/>
         </w:rPr>
-        <w:t xml:space="preserve">Приложения: отчёт по анализу заимствования материала пояснительной записки; листинги </w:t>
-      </w:r>
-      <w:r>
-        <w:rPr>
-          <w:sz w:val="22"/>
-          <w:szCs w:val="22"/>
-        </w:rPr>
-        <w:t>инфраструктурного</w:t>
-      </w:r>
-      <w:r>
-        <w:rPr>
-          <w:sz w:val="22"/>
-          <w:szCs w:val="22"/>
-        </w:rPr>
-        <w:t xml:space="preserve"> кода; графический материал, поясняющий разработанное программное средство; ведомость дипломного проекта; и др. (при необходимости).</w:t>
+        <w:t>Приложения: отчёт по анализу заимствов</w:t>
+      </w:r>
+      <w:r>
+        <w:rPr>
+          <w:sz w:val="22"/>
+          <w:szCs w:val="22"/>
+        </w:rPr>
+        <w:t>ания материала пояснительной записки; листинги программного кода; графический материал, поясняющий разработанное программное средство; ведомость дипломного проекта; и др. (при необходимости).</w:t>
       </w:r>
     </w:p>
     <w:p>
@@ -820,7 +897,15 @@
           <w:sz w:val="22"/>
           <w:szCs w:val="22"/>
         </w:rPr>
-        <w:t>5. Перечень графического материала (с точным указанием обязательных чертежей)</w:t>
+        <w:t>5. Перечень графического материала (с точным указанием обязатель</w:t>
+      </w:r>
+      <w:r>
+        <w:rPr>
+          <w:b/>
+          <w:sz w:val="22"/>
+          <w:szCs w:val="22"/>
+        </w:rPr>
+        <w:t>ных чертежей)</w:t>
       </w:r>
     </w:p>
     <w:p>
@@ -879,34 +964,23 @@
         <w:ind w:firstLine="570"/>
         <w:jc w:val="both"/>
         <w:rPr>
-          <w:color w:val="000000" w:themeColor="text1"/>
-          <w:sz w:val="22"/>
-          <w:szCs w:val="22"/>
-        </w:rPr>
-      </w:pPr>
-      <w:r>
-        <w:rPr>
-          <w:color w:val="000000" w:themeColor="text1"/>
-          <w:sz w:val="22"/>
-          <w:szCs w:val="22"/>
-        </w:rPr>
-        <w:t xml:space="preserve">5.4. </w:t>
-      </w:r>
-      <w:r>
-        <w:rPr>
-          <w:color w:val="000000" w:themeColor="text1"/>
-          <w:sz w:val="22"/>
-          <w:szCs w:val="22"/>
-        </w:rPr>
-        <w:t>Облачная инфраструктура</w:t>
-      </w:r>
-      <w:r>
-        <w:rPr>
-          <w:color w:val="000000" w:themeColor="text1"/>
-          <w:sz w:val="22"/>
-          <w:szCs w:val="22"/>
-        </w:rPr>
-        <w:t xml:space="preserve"> (1 лист формата А1, плакат).</w:t>
+          <w:sz w:val="22"/>
+          <w:szCs w:val="22"/>
+        </w:rPr>
+      </w:pPr>
+      <w:r>
+        <w:rPr>
+          <w:sz w:val="22"/>
+          <w:szCs w:val="22"/>
+        </w:rPr>
+        <w:t>5.4. Схема инфраструктуры AWS (1 лист формата А1,</w:t>
+      </w:r>
+      <w:r>
+        <w:rPr>
+          <w:sz w:val="22"/>
+          <w:szCs w:val="22"/>
+        </w:rPr>
+        <w:t xml:space="preserve"> плакат).</w:t>
       </w:r>
     </w:p>
     <w:p>
@@ -978,7 +1052,14 @@
           <w:sz w:val="22"/>
           <w:szCs w:val="22"/>
         </w:rPr>
-        <w:t>Технико-экономическое обоснование применения DevOps технологий поддержки распределённых Web сервисов для AWS с использованием Terraform.</w:t>
+        <w:t>Технико-экономическое обоснование применения De</w:t>
+      </w:r>
+      <w:r>
+        <w:rPr>
+          <w:sz w:val="22"/>
+          <w:szCs w:val="22"/>
+        </w:rPr>
+        <w:t>vOps технологий поддержки распределённых Web сервисов для AWS с использованием Terraform.</w:t>
       </w:r>
     </w:p>
     <w:p>
@@ -986,7 +1067,7 @@
         <w:tabs>
           <w:tab w:val="center" w:pos="7938"/>
         </w:tabs>
-        <w:ind w:firstLine="709"/>
+        <w:ind w:firstLine="566"/>
         <w:jc w:val="both"/>
         <w:rPr>
           <w:sz w:val="22"/>
@@ -1044,15 +1125,6 @@
           <w:szCs w:val="22"/>
         </w:rPr>
         <w:tab/>
-      </w:r>
-      <w:r>
-        <w:rPr>
-          <w:rFonts w:ascii="Arial" w:eastAsia="Arial" w:hAnsi="Arial" w:cs="Arial"/>
-          <w:b/>
-          <w:sz w:val="22"/>
-          <w:szCs w:val="22"/>
-        </w:rPr>
-        <w:t xml:space="preserve">    </w:t>
       </w:r>
       <w:r>
         <w:rPr>
@@ -1862,7 +1934,15 @@
                 <w:sz w:val="24"/>
                 <w:szCs w:val="24"/>
               </w:rPr>
-              <w:t>25.03.2024 − 21.05.2024</w:t>
+              <w:t>25.03.2024 − 2</w:t>
+            </w:r>
+            <w:r>
+              <w:rPr>
+                <w:rFonts w:eastAsia="Gungsuh"/>
+                <w:sz w:val="24"/>
+                <w:szCs w:val="24"/>
+              </w:rPr>
+              <w:t>1.05.2024</w:t>
             </w:r>
           </w:p>
         </w:tc>
@@ -2475,21 +2555,21 @@
           <w:szCs w:val="16"/>
         </w:rPr>
         <w:tab/>
-        <w:t xml:space="preserve">          </w:t>
+        <w:t xml:space="preserve">          (подпись)</w:t>
       </w:r>
       <w:r>
         <w:rPr>
           <w:sz w:val="16"/>
           <w:szCs w:val="16"/>
         </w:rPr>
-        <w:t xml:space="preserve"> </w:t>
+        <w:tab/>
       </w:r>
       <w:r>
         <w:rPr>
           <w:sz w:val="16"/>
           <w:szCs w:val="16"/>
         </w:rPr>
-        <w:t>(подпись)</w:t>
+        <w:tab/>
       </w:r>
       <w:r>
         <w:rPr>
@@ -2503,29 +2583,7 @@
           <w:sz w:val="16"/>
           <w:szCs w:val="16"/>
         </w:rPr>
-        <w:tab/>
-      </w:r>
-      <w:r>
-        <w:rPr>
-          <w:sz w:val="16"/>
-          <w:szCs w:val="16"/>
-        </w:rPr>
-        <w:tab/>
-        <w:t xml:space="preserve">                  </w:t>
-      </w:r>
-      <w:r>
-        <w:rPr>
-          <w:sz w:val="16"/>
-          <w:szCs w:val="16"/>
-        </w:rPr>
-        <w:t xml:space="preserve">   </w:t>
-      </w:r>
-      <w:r>
-        <w:rPr>
-          <w:sz w:val="16"/>
-          <w:szCs w:val="16"/>
-        </w:rPr>
-        <w:t>(инициалы и фамилия)</w:t>
+        <w:t xml:space="preserve">                  (инициалы и фамилия)</w:t>
       </w:r>
     </w:p>
     <w:p>
@@ -2632,19 +2690,6 @@
           <w:szCs w:val="16"/>
         </w:rPr>
         <w:tab/>
-      </w:r>
-      <w:r>
-        <w:rPr>
-          <w:sz w:val="16"/>
-          <w:szCs w:val="16"/>
-        </w:rPr>
-        <w:t xml:space="preserve">   </w:t>
-      </w:r>
-      <w:r>
-        <w:rPr>
-          <w:sz w:val="16"/>
-          <w:szCs w:val="16"/>
-        </w:rPr>
         <w:t>(подпись дипломника)</w:t>
       </w:r>
     </w:p>
@@ -3348,7 +3393,9 @@
       <w:tblStyleRowBandSize w:val="1"/>
       <w:tblStyleColBandSize w:val="1"/>
       <w:tblCellMar>
+        <w:top w:w="0" w:type="dxa"/>
         <w:left w:w="115" w:type="dxa"/>
+        <w:bottom w:w="0" w:type="dxa"/>
         <w:right w:w="115" w:type="dxa"/>
       </w:tblCellMar>
     </w:tblPr>

</xml_diff>

<commit_message>
Updated: blank.docx & pdf
</commit_message>
<xml_diff>
--- a/blank/Blank.docx
+++ b/blank/Blank.docx
@@ -154,14 +154,6 @@
           <w:u w:val="none"/>
         </w:rPr>
         <w:tab/>
-      </w:r>
-      <w:r>
-        <w:rPr>
-          <w:b w:val="0"/>
-          <w:sz w:val="22"/>
-          <w:szCs w:val="22"/>
-          <w:u w:val="none"/>
-        </w:rPr>
         <w:t>компьютерных систем</w:t>
       </w:r>
     </w:p>
@@ -336,14 +328,6 @@
           <w:vertAlign w:val="superscript"/>
         </w:rPr>
         <w:br/>
-      </w:r>
-      <w:r>
-        <w:rPr>
-          <w:rFonts w:ascii="Bookman Old Style" w:eastAsia="Bookman Old Style" w:hAnsi="Bookman Old Style" w:cs="Bookman Old Style"/>
-          <w:sz w:val="40"/>
-          <w:szCs w:val="40"/>
-          <w:vertAlign w:val="superscript"/>
-        </w:rPr>
         <w:t>ХОМЕНКА Кирилла Геннадьевича</w:t>
       </w:r>
     </w:p>
@@ -370,14 +354,7 @@
           <w:sz w:val="22"/>
           <w:szCs w:val="22"/>
         </w:rPr>
-        <w:t>«DevOp</w:t>
-      </w:r>
-      <w:r>
-        <w:rPr>
-          <w:sz w:val="22"/>
-          <w:szCs w:val="22"/>
-        </w:rPr>
-        <w:t>s технологии поддержки распределенных Web сервисов для AWS с использованием Terraform», утверждена приказом по университету от 19.03.2024 № 595-с.</w:t>
+        <w:t>«DevOps технологии поддержки распределенных Web сервисов для AWS с использованием Terraform», утверждена приказом по университету от 19.03.2024 № 595-с.</w:t>
       </w:r>
     </w:p>
     <w:p>
@@ -442,14 +419,7 @@
           <w:sz w:val="22"/>
           <w:szCs w:val="22"/>
         </w:rPr>
-        <w:t>3.1. Описание системы –</w:t>
-      </w:r>
-      <w:r>
-        <w:rPr>
-          <w:sz w:val="22"/>
-          <w:szCs w:val="22"/>
-        </w:rPr>
-        <w:t xml:space="preserve"> распределенные веб-сервисы для платформы AWS.</w:t>
+        <w:t>3.1. Описание системы – распределенные веб-сервисы для платформы AWS.</w:t>
       </w:r>
     </w:p>
     <w:p>
@@ -483,21 +453,7 @@
           <w:sz w:val="22"/>
           <w:szCs w:val="22"/>
         </w:rPr>
-        <w:t>3.3. Требование к функциональности – регистрация и авторизация пользователей; наличие в веб-сервисе личного кабинета; наличие реляционной базы данных; наличие логирования действий пользователей; наличие нескольких ролей; инфраструктурная часть: использован</w:t>
-      </w:r>
-      <w:r>
-        <w:rPr>
-          <w:sz w:val="22"/>
-          <w:szCs w:val="22"/>
-        </w:rPr>
-        <w:t>ие облачных виртуальных серверов (AWS EC2), использование облачных сетевых функций, использование Terraform как «инфраструктура как код», использование Docker и системы оркестрации Docker Compose, использование облачных технологий контейнеризации, использо</w:t>
-      </w:r>
-      <w:r>
-        <w:rPr>
-          <w:sz w:val="22"/>
-          <w:szCs w:val="22"/>
-        </w:rPr>
-        <w:t>вание CI/CD.</w:t>
+        <w:t>3.3. Требование к функциональности – регистрация и авторизация пользователей; наличие в веб-сервисе личного кабинета; наличие реляционной базы данных; наличие логирования действий пользователей; наличие нескольких ролей; инфраструктурная часть: использование облачных виртуальных серверов (AWS EC2), использование облачных сетевых функций, использование Terraform как «инфраструктура как код», использование Docker и системы оркестрации Docker Compose, использование облачных технологий контейнеризации, использование CI/CD.</w:t>
       </w:r>
     </w:p>
     <w:p>
@@ -548,84 +504,7 @@
           <w:sz w:val="22"/>
           <w:szCs w:val="22"/>
         </w:rPr>
-        <w:t>3.6</w:t>
-      </w:r>
-      <w:r>
-        <w:rPr>
-          <w:sz w:val="22"/>
-          <w:szCs w:val="22"/>
-        </w:rPr>
-        <w:t xml:space="preserve">. Требования к программному окружению – Amazon Web Services (VPC, Route Table, Internet Gateway, Public Subnet, </w:t>
-      </w:r>
-      <w:r>
-        <w:rPr>
-          <w:sz w:val="22"/>
-          <w:szCs w:val="22"/>
-        </w:rPr>
-        <w:t xml:space="preserve">Private Subnet, </w:t>
-      </w:r>
-      <w:r>
-        <w:rPr>
-          <w:sz w:val="22"/>
-          <w:szCs w:val="22"/>
-        </w:rPr>
-        <w:t xml:space="preserve">Security Group, EC2, </w:t>
-      </w:r>
-      <w:r>
-        <w:rPr>
-          <w:sz w:val="22"/>
-          <w:szCs w:val="22"/>
-        </w:rPr>
-        <w:t>RDS</w:t>
-      </w:r>
-      <w:r>
-        <w:rPr>
-          <w:sz w:val="22"/>
-          <w:szCs w:val="22"/>
-        </w:rPr>
-        <w:t xml:space="preserve">, </w:t>
-      </w:r>
-      <w:r>
-        <w:rPr>
-          <w:sz w:val="22"/>
-          <w:szCs w:val="22"/>
-        </w:rPr>
-        <w:t>S3</w:t>
-      </w:r>
-      <w:r>
-        <w:rPr>
-          <w:sz w:val="22"/>
-          <w:szCs w:val="22"/>
-        </w:rPr>
-        <w:t>, Elastic IP, IAM Policy, IAM Role, CloudWatch</w:t>
-      </w:r>
-      <w:r>
-        <w:rPr>
-          <w:sz w:val="22"/>
-          <w:szCs w:val="22"/>
-        </w:rPr>
-        <w:t>, Secrets Manager</w:t>
-      </w:r>
-      <w:r>
-        <w:rPr>
-          <w:sz w:val="22"/>
-          <w:szCs w:val="22"/>
-        </w:rPr>
-        <w:t xml:space="preserve">), Terraform, </w:t>
-      </w:r>
-      <w:r>
-        <w:rPr>
-          <w:sz w:val="22"/>
-          <w:szCs w:val="22"/>
-        </w:rPr>
-        <w:t>GitHub Actions</w:t>
-      </w:r>
-      <w:r>
-        <w:rPr>
-          <w:sz w:val="22"/>
-          <w:szCs w:val="22"/>
-        </w:rPr>
-        <w:t>; все подключаемые библиотеки должны иметь необязывающую (некоммерческую) лицензию, в том числе при использовании в открытом (учебном) программном обеспечении.</w:t>
+        <w:t>3.6. Требования к программному окружению – Amazon Web Services (VPC, Route Table, Internet Gateway, Public Subnet, Private Subnet, Security Group, EC2, RDS, S3, Elastic IP, IAM Policy, IAM Role, CloudWatch, Secrets Manager), Terraform, GitHub Actions; все подключаемые библиотеки должны иметь необязывающую (некоммерческую) лицензию, в том числе при использовании в открытом (учебном) программном обеспечении.</w:t>
       </w:r>
     </w:p>
     <w:p>
@@ -642,14 +521,7 @@
           <w:sz w:val="22"/>
           <w:szCs w:val="22"/>
         </w:rPr>
-        <w:t>3.7. Проектирование системы выполнить в соотве</w:t>
-      </w:r>
-      <w:r>
-        <w:rPr>
-          <w:sz w:val="22"/>
-          <w:szCs w:val="22"/>
-        </w:rPr>
-        <w:t>тствии со следующими документами: а) СТП БГУИР 01-2017 Дипломные проекты (работы). Общие требования; б) ISO/IEC 25010:2011 Разработка систем и программного обеспечения. Требования к качеству и оценка систем и программного продукта (</w:t>
+        <w:t>3.7. Проектирование системы выполнить в соответствии со следующими документами: а) СТП БГУИР 01-2017 Дипломные проекты (работы). Общие требования; б) ISO/IEC 25010:2011 Разработка систем и программного обеспечения. Требования к качеству и оценка систем и программного продукта (</w:t>
       </w:r>
       <w:proofErr w:type="spellStart"/>
       <w:r>
@@ -665,21 +537,7 @@
           <w:sz w:val="22"/>
           <w:szCs w:val="22"/>
         </w:rPr>
-        <w:t>). Модели качества</w:t>
-      </w:r>
-      <w:r>
-        <w:rPr>
-          <w:sz w:val="22"/>
-          <w:szCs w:val="22"/>
-        </w:rPr>
-        <w:t xml:space="preserve"> системы и программного продукта; в) ISO/IEC 14764:2006 Разработка программного обеспечения. Процессы жизненного цикла программного обеспечения. Сопровождение; г) ISO/IEC 9126-1:2001 Разработка программного обеспечения. Качество изделия; д) ГОСТ Р ИСО/МЭК </w:t>
-      </w:r>
-      <w:r>
-        <w:rPr>
-          <w:sz w:val="22"/>
-          <w:szCs w:val="22"/>
-        </w:rPr>
-        <w:t>15910-2002 Процесс создания документации пользователя программного средства»; е) ГОСТ 19.701-90  ЕСПД. Схемы алгоритмов, программ, данных и систем. Обозначения условные и правила выполнения.</w:t>
+        <w:t>). Модели качества системы и программного продукта; в) ISO/IEC 14764:2006 Разработка программного обеспечения. Процессы жизненного цикла программного обеспечения. Сопровождение; г) ISO/IEC 9126-1:2001 Разработка программного обеспечения. Качество изделия; д) ГОСТ Р ИСО/МЭК 15910-2002 Процесс создания документации пользователя программного средства»; е) ГОСТ 19.701-90  ЕСПД. Схемы алгоритмов, программ, данных и систем. Обозначения условные и правила выполнения.</w:t>
       </w:r>
     </w:p>
     <w:p>
@@ -700,15 +558,7 @@
           <w:sz w:val="22"/>
           <w:szCs w:val="22"/>
         </w:rPr>
-        <w:t xml:space="preserve">4. Содержание </w:t>
-      </w:r>
-      <w:r>
-        <w:rPr>
-          <w:b/>
-          <w:sz w:val="22"/>
-          <w:szCs w:val="22"/>
-        </w:rPr>
-        <w:t>расчетно-пояснительной записки (перечень подлежащих разработке вопросов)</w:t>
+        <w:t>4. Содержание расчетно-пояснительной записки (перечень подлежащих разработке вопросов)</w:t>
       </w:r>
     </w:p>
     <w:p>
@@ -742,14 +592,7 @@
           <w:sz w:val="22"/>
           <w:szCs w:val="22"/>
         </w:rPr>
-        <w:t>4.1. Анализ исходных данных и постановка задач на дипломное проектирование. 4.1.1. Анализ исходных данных к дипломному проекту.</w:t>
-      </w:r>
-      <w:r>
-        <w:rPr>
-          <w:sz w:val="22"/>
-          <w:szCs w:val="22"/>
-        </w:rPr>
-        <w:t xml:space="preserve"> 4.1.2. Обзор существующих облачных провайдеров по теме дипломного проекта. 4.1.3. Обоснование и описание выбора облачного провайдера. 4.1.4. Постановка задач на дипломное проектирование.</w:t>
+        <w:t>4.1. Анализ исходных данных и постановка задач на дипломное проектирование. 4.1.1. Анализ исходных данных к дипломному проекту. 4.1.2. Обзор существующих облачных провайдеров по теме дипломного проекта. 4.1.3. Обоснование и описание выбора облачного провайдера. 4.1.4. Постановка задач на дипломное проектирование.</w:t>
       </w:r>
     </w:p>
     <w:p>
@@ -766,21 +609,7 @@
           <w:sz w:val="22"/>
           <w:szCs w:val="22"/>
         </w:rPr>
-        <w:t>4.2. Описание и проектирование облачной инфраструктуры. 4.2.1. Terra</w:t>
-      </w:r>
-      <w:r>
-        <w:rPr>
-          <w:sz w:val="22"/>
-          <w:szCs w:val="22"/>
-        </w:rPr>
-        <w:t>form «инфраструктура как код». 4.2.2. Описание и обоснование используемых распределенных веб-сервисов. 4.2.3. Контейнеризация и оркестрация с помощью Docker и Docker Compose. 4.2.4. Описание и обоснование использования CI/CD.  4.2.5. Проектирование облачно</w:t>
-      </w:r>
-      <w:r>
-        <w:rPr>
-          <w:sz w:val="22"/>
-          <w:szCs w:val="22"/>
-        </w:rPr>
-        <w:t>й инфраструктуры.</w:t>
+        <w:t>4.2. Описание и проектирование облачной инфраструктуры. 4.2.1. Terraform «инфраструктура как код». 4.2.2. Описание и обоснование используемых распределенных веб-сервисов. 4.2.3. Контейнеризация и оркестрация с помощью Docker и Docker Compose. 4.2.4. Описание и обоснование использования CI/CD.  4.2.5. Проектирование облачной инфраструктуры.</w:t>
       </w:r>
     </w:p>
     <w:p>
@@ -797,14 +626,7 @@
           <w:sz w:val="22"/>
           <w:szCs w:val="22"/>
         </w:rPr>
-        <w:t>4.3. Практическая реализация облачной инфраструктуры для веб-сервиса. 4.3.1. Обзор разворачиваемого веб-сервиса и используемых библиотек. 4.3.2 Реализация инфраструктуры в виде кода для облачного окружения. 4.3.3. Настройка непрерывной ин</w:t>
-      </w:r>
-      <w:r>
-        <w:rPr>
-          <w:sz w:val="22"/>
-          <w:szCs w:val="22"/>
-        </w:rPr>
-        <w:t>теграции и доставки (CI/CD). 4.3.4 Описание технологий разворачивания распределенного Web сервиса с использованием Terraform.</w:t>
+        <w:t>4.3. Практическая реализация облачной инфраструктуры для веб-сервиса. 4.3.1. Обзор разворачиваемого веб-сервиса и используемых библиотек. 4.3.2 Реализация инфраструктуры в виде кода для облачного окружения. 4.3.3. Настройка непрерывной интеграции и доставки (CI/CD). 4.3.4 Описание технологий разворачивания распределенного Web сервиса с использованием Terraform.</w:t>
       </w:r>
     </w:p>
     <w:p>
@@ -822,14 +644,7 @@
           <w:szCs w:val="22"/>
         </w:rPr>
         <w:lastRenderedPageBreak/>
-        <w:t>4.4. Оценка количественных показателей функционирования разворачиваемого веб-сервиса. 4.4.1. Оценка временных показателей. 4.4.2. </w:t>
-      </w:r>
-      <w:r>
-        <w:rPr>
-          <w:sz w:val="22"/>
-          <w:szCs w:val="22"/>
-        </w:rPr>
-        <w:t>Оценка ресурсных показателей.</w:t>
+        <w:t>4.4. Оценка количественных показателей функционирования разворачиваемого веб-сервиса. 4.4.1. Оценка временных показателей. 4.4.2. Оценка ресурсных показателей.</w:t>
       </w:r>
     </w:p>
     <w:p>
@@ -880,28 +695,7 @@
           <w:sz w:val="22"/>
           <w:szCs w:val="22"/>
         </w:rPr>
-        <w:t>Приложения: отчёт по анализу заимствов</w:t>
-      </w:r>
-      <w:r>
-        <w:rPr>
-          <w:sz w:val="22"/>
-          <w:szCs w:val="22"/>
-        </w:rPr>
-        <w:t>ания материала пояснительной записки; листинги программного кода; графический материал, поясняющий</w:t>
-      </w:r>
-      <w:r>
-        <w:rPr>
-          <w:sz w:val="22"/>
-          <w:szCs w:val="22"/>
-        </w:rPr>
-        <w:t xml:space="preserve"> используемые DevOps-технологии</w:t>
-      </w:r>
-      <w:r>
-        <w:rPr>
-          <w:sz w:val="22"/>
-          <w:szCs w:val="22"/>
-        </w:rPr>
-        <w:t>; ведомость дипломного проекта; и др. (при необходимости).</w:t>
+        <w:t>Приложения: отчёт по анализу заимствования материала пояснительной записки; листинги программного кода; графический материал, поясняющий используемые DevOps-технологии; ведомость дипломного проекта; и др. (при необходимости).</w:t>
       </w:r>
     </w:p>
     <w:p>
@@ -923,15 +717,7 @@
           <w:sz w:val="22"/>
           <w:szCs w:val="22"/>
         </w:rPr>
-        <w:t>5. Перечень графического материал</w:t>
-      </w:r>
-      <w:r>
-        <w:rPr>
-          <w:b/>
-          <w:sz w:val="22"/>
-          <w:szCs w:val="22"/>
-        </w:rPr>
-        <w:t>а (с точным указанием обязательных чертежей)</w:t>
+        <w:t>5. Перечень графического материала (с точным указанием обязательных чертежей)</w:t>
       </w:r>
     </w:p>
     <w:p>
@@ -999,14 +785,7 @@
           <w:sz w:val="22"/>
           <w:szCs w:val="22"/>
         </w:rPr>
-        <w:t>5.4. Схема инфраст</w:t>
-      </w:r>
-      <w:r>
-        <w:rPr>
-          <w:sz w:val="22"/>
-          <w:szCs w:val="22"/>
-        </w:rPr>
-        <w:t>руктуры AWS (1 лист формата А1, плакат).</w:t>
+        <w:t>5.4. Схема инфраструктуры AWS (1 лист формата А1, плакат).</w:t>
       </w:r>
     </w:p>
     <w:p>
@@ -2553,14 +2332,7 @@
           <w:szCs w:val="22"/>
         </w:rPr>
         <w:tab/>
-        <w:t xml:space="preserve">  __</w:t>
-      </w:r>
-      <w:r>
-        <w:rPr>
-          <w:sz w:val="22"/>
-          <w:szCs w:val="22"/>
-        </w:rPr>
-        <w:t>_________________________</w:t>
+        <w:t xml:space="preserve">  ___________________________</w:t>
       </w:r>
     </w:p>
     <w:p>
@@ -2835,19 +2607,12 @@
           <w:sz w:val="22"/>
           <w:szCs w:val="22"/>
         </w:rPr>
-        <w:t>01.0</w:t>
-      </w:r>
-      <w:r>
-        <w:rPr>
-          <w:sz w:val="22"/>
-          <w:szCs w:val="22"/>
-        </w:rPr>
-        <w:t>4.2024</w:t>
+        <w:t>01.04.2024</w:t>
       </w:r>
     </w:p>
     <w:sectPr>
       <w:pgSz w:w="11906" w:h="16838"/>
-      <w:pgMar w:top="623" w:right="708" w:bottom="623" w:left="992" w:header="720" w:footer="720" w:gutter="0"/>
+      <w:pgMar w:top="624" w:right="709" w:bottom="624" w:left="992" w:header="720" w:footer="720" w:gutter="0"/>
       <w:pgNumType w:start="1"/>
       <w:cols w:space="720"/>
     </w:sectPr>
@@ -3444,9 +3209,7 @@
       <w:tblStyleRowBandSize w:val="1"/>
       <w:tblStyleColBandSize w:val="1"/>
       <w:tblCellMar>
-        <w:top w:w="0" w:type="dxa"/>
         <w:left w:w="115" w:type="dxa"/>
-        <w:bottom w:w="0" w:type="dxa"/>
         <w:right w:w="115" w:type="dxa"/>
       </w:tblCellMar>
     </w:tblPr>

</xml_diff>

<commit_message>
Updated blakn and report
</commit_message>
<xml_diff>
--- a/blank/Blank.docx
+++ b/blank/Blank.docx
@@ -354,7 +354,23 @@
           <w:sz w:val="22"/>
           <w:szCs w:val="22"/>
         </w:rPr>
-        <w:t>«DevOps технологии поддержки распределенных Web сервисов для AWS с использованием Terraform», утверждена приказом по университету от 19.03.2024 № 595-с.</w:t>
+        <w:t>«</w:t>
+      </w:r>
+      <w:bookmarkStart w:id="1" w:name="_Hlk165311274"/>
+      <w:r>
+        <w:rPr>
+          <w:sz w:val="22"/>
+          <w:szCs w:val="22"/>
+        </w:rPr>
+        <w:t>DevOps технологии поддержки распределенных Web сервисов для AWS с использованием Terraform</w:t>
+      </w:r>
+      <w:bookmarkEnd w:id="1"/>
+      <w:r>
+        <w:rPr>
+          <w:sz w:val="22"/>
+          <w:szCs w:val="22"/>
+        </w:rPr>
+        <w:t>», утверждена приказом по университету от 19.03.2024 № 595-с.</w:t>
       </w:r>
     </w:p>
     <w:p>
@@ -661,7 +677,21 @@
           <w:sz w:val="22"/>
           <w:szCs w:val="22"/>
         </w:rPr>
-        <w:t>4.5. Технико-экономическое обоснование применения DevOps технологий поддержки распределённых Web сервисов для AWS с использованием Terraform.</w:t>
+        <w:t>4.5. </w:t>
+      </w:r>
+      <w:r>
+        <w:rPr>
+          <w:sz w:val="22"/>
+          <w:szCs w:val="22"/>
+        </w:rPr>
+        <w:t>Экономическое обоснование DevOps технологий поддержки распределенных Web сервисов для AWS с использованием Terraform</w:t>
+      </w:r>
+      <w:r>
+        <w:rPr>
+          <w:sz w:val="22"/>
+          <w:szCs w:val="22"/>
+        </w:rPr>
+        <w:t>.</w:t>
       </w:r>
     </w:p>
     <w:p>
@@ -857,7 +887,42 @@
           <w:sz w:val="22"/>
           <w:szCs w:val="22"/>
         </w:rPr>
-        <w:t>Технико-экономическое обоснование применения DevOps технологий поддержки распределённых Web сервисов для AWS с использованием Terraform.</w:t>
+        <w:t>Э</w:t>
+      </w:r>
+      <w:r>
+        <w:rPr>
+          <w:sz w:val="22"/>
+          <w:szCs w:val="22"/>
+        </w:rPr>
+        <w:t xml:space="preserve">кономическое обоснование </w:t>
+      </w:r>
+      <w:r>
+        <w:rPr>
+          <w:sz w:val="22"/>
+          <w:szCs w:val="22"/>
+        </w:rPr>
+        <w:t>DevOps технологи</w:t>
+      </w:r>
+      <w:r>
+        <w:rPr>
+          <w:sz w:val="22"/>
+          <w:szCs w:val="22"/>
+        </w:rPr>
+        <w:t>й</w:t>
+      </w:r>
+      <w:r>
+        <w:rPr>
+          <w:sz w:val="22"/>
+          <w:szCs w:val="22"/>
+        </w:rPr>
+        <w:t xml:space="preserve"> поддержки распределенных Web сервисов для AWS с использованием Terraform</w:t>
+      </w:r>
+      <w:r>
+        <w:rPr>
+          <w:sz w:val="22"/>
+          <w:szCs w:val="22"/>
+        </w:rPr>
+        <w:t>.</w:t>
       </w:r>
     </w:p>
     <w:p>
@@ -1163,8 +1228,8 @@
                 <w:szCs w:val="24"/>
               </w:rPr>
             </w:pPr>
-            <w:bookmarkStart w:id="1" w:name="_30j0zll" w:colFirst="0" w:colLast="0"/>
-            <w:bookmarkEnd w:id="1"/>
+            <w:bookmarkStart w:id="2" w:name="_30j0zll" w:colFirst="0" w:colLast="0"/>
+            <w:bookmarkEnd w:id="2"/>
             <w:r>
               <w:rPr>
                 <w:rFonts w:eastAsia="Gungsuh"/>

</xml_diff>